<commit_message>
Pitch document changes and GDD
</commit_message>
<xml_diff>
--- a/Documentation/Pitch Document.docx
+++ b/Documentation/Pitch Document.docx
@@ -171,43 +171,7 @@
           <w:sz w:val="20"/>
           <w:szCs w:val="20"/>
         </w:rPr>
-        <w:t xml:space="preserve">Our primary target platform will be Android, because we are using the Android SDK as our development environment. A secondary platform would be </w:t>
-      </w:r>
-      <w:proofErr w:type="spellStart"/>
-      <w:r>
-        <w:rPr>
-          <w:rFonts w:ascii="Arial" w:hAnsi="Arial" w:cs="Arial"/>
-          <w:sz w:val="20"/>
-          <w:szCs w:val="20"/>
-        </w:rPr>
-        <w:t>iOS</w:t>
-      </w:r>
-      <w:proofErr w:type="spellEnd"/>
-      <w:r>
-        <w:rPr>
-          <w:rFonts w:ascii="Arial" w:hAnsi="Arial" w:cs="Arial"/>
-          <w:sz w:val="20"/>
-          <w:szCs w:val="20"/>
-        </w:rPr>
-        <w:t xml:space="preserve"> only if our game is successful, because to develop for the </w:t>
-      </w:r>
-      <w:proofErr w:type="spellStart"/>
-      <w:r>
-        <w:rPr>
-          <w:rFonts w:ascii="Arial" w:hAnsi="Arial" w:cs="Arial"/>
-          <w:sz w:val="20"/>
-          <w:szCs w:val="20"/>
-        </w:rPr>
-        <w:t>iOS</w:t>
-      </w:r>
-      <w:proofErr w:type="spellEnd"/>
-      <w:r>
-        <w:rPr>
-          <w:rFonts w:ascii="Arial" w:hAnsi="Arial" w:cs="Arial"/>
-          <w:sz w:val="20"/>
-          <w:szCs w:val="20"/>
-        </w:rPr>
-        <w:t xml:space="preserve"> platform you have to pay a licensing fee.</w:t>
+        <w:t>Our primary target platform will be Android, because we are using the Android SDK as our development environment. A secondary platform would be iOS only if our game is successful, because to develop for the iOS platform you have to pay a licensing fee.</w:t>
       </w:r>
     </w:p>
     <w:p>
@@ -238,7 +202,15 @@
           <w:sz w:val="20"/>
           <w:szCs w:val="20"/>
         </w:rPr>
-        <w:t xml:space="preserve"> (or high concept): 1-2 sentences addressing the player directly, describing the mood and unique "hook" of the game. Think of the premise as something that will be used on posters and on the front of the game's packaging, near the title.</w:t>
+        <w:t xml:space="preserve"> (or high concept): </w:t>
+      </w:r>
+      <w:r>
+        <w:rPr>
+          <w:rFonts w:ascii="Arial" w:hAnsi="Arial" w:cs="Arial"/>
+          <w:sz w:val="20"/>
+          <w:szCs w:val="20"/>
+        </w:rPr>
+        <w:t>The player (adventurer) gets to experience a world unlike their own and feel significant by saving the world from dragons.</w:t>
       </w:r>
     </w:p>
     <w:p>
@@ -269,7 +241,15 @@
           <w:sz w:val="20"/>
           <w:szCs w:val="20"/>
         </w:rPr>
-        <w:t>: What’s the setup? What happens before the game begins?</w:t>
+        <w:t xml:space="preserve">: </w:t>
+      </w:r>
+      <w:r>
+        <w:rPr>
+          <w:rFonts w:ascii="Arial" w:hAnsi="Arial" w:cs="Arial"/>
+          <w:sz w:val="20"/>
+          <w:szCs w:val="20"/>
+        </w:rPr>
+        <w:t>The world is unaware of the presence of dragons within their peaceful societies. Until that fateful day when dragons awakened, the world was never the same.</w:t>
       </w:r>
     </w:p>
     <w:p>
@@ -279,6 +259,7 @@
           <w:numId w:val="1"/>
         </w:numPr>
         <w:rPr>
+          <w:rFonts w:ascii="Arial" w:hAnsi="Arial" w:cs="Arial"/>
           <w:sz w:val="20"/>
           <w:szCs w:val="20"/>
         </w:rPr>
@@ -299,25 +280,15 @@
           <w:sz w:val="20"/>
           <w:szCs w:val="20"/>
         </w:rPr>
-        <w:t xml:space="preserve">: The </w:t>
-      </w:r>
-      <w:r>
-        <w:rPr>
-          <w:rFonts w:ascii="Arial" w:hAnsi="Arial" w:cs="Arial"/>
-          <w:i/>
-          <w:iCs/>
-          <w:sz w:val="20"/>
-          <w:szCs w:val="20"/>
-        </w:rPr>
-        <w:t xml:space="preserve">target audience </w:t>
-      </w:r>
-      <w:r>
-        <w:rPr>
-          <w:rFonts w:ascii="Arial" w:hAnsi="Arial" w:cs="Arial"/>
-          <w:sz w:val="20"/>
-          <w:szCs w:val="20"/>
-        </w:rPr>
-        <w:t xml:space="preserve">is the portion of the game-playing audience that will be most likely to play your game. Make sure you include a specific age range. The target audience will also tie into the game's genre.  </w:t>
+        <w:t xml:space="preserve">: </w:t>
+      </w:r>
+      <w:r>
+        <w:rPr>
+          <w:rFonts w:ascii="Arial" w:hAnsi="Arial" w:cs="Arial"/>
+          <w:sz w:val="20"/>
+          <w:szCs w:val="20"/>
+        </w:rPr>
+        <w:t xml:space="preserve">Dragons’ Reign is appropriate for ages 13 and above, therefore we believe that the game should be rated T for Teen. According to the ESRB, this content is generally suitable for ages 13 and above. It may contain violence, suggestive themes, crude humor, minimal blood, simulated gambling and/or infrequent use of strong language. </w:t>
       </w:r>
     </w:p>
     <w:p>
@@ -400,6 +371,7 @@
           <w:numId w:val="1"/>
         </w:numPr>
         <w:rPr>
+          <w:rFonts w:ascii="Arial" w:hAnsi="Arial" w:cs="Arial"/>
           <w:sz w:val="20"/>
           <w:szCs w:val="20"/>
         </w:rPr>
@@ -420,44 +392,34 @@
           <w:sz w:val="20"/>
           <w:szCs w:val="20"/>
         </w:rPr>
-        <w:t xml:space="preserve"> What makes your game unique? Why will your audience choose to play your game over your competitors' titles? Your </w:t>
-      </w:r>
-      <w:r>
-        <w:rPr>
-          <w:rFonts w:ascii="Arial" w:hAnsi="Arial" w:cs="Arial"/>
-          <w:i/>
-          <w:iCs/>
-          <w:sz w:val="20"/>
-          <w:szCs w:val="20"/>
-        </w:rPr>
-        <w:t>unique selling proposition (USP)</w:t>
-      </w:r>
-      <w:r>
-        <w:rPr>
-          <w:rFonts w:ascii="Arial" w:hAnsi="Arial" w:cs="Arial"/>
-          <w:sz w:val="20"/>
-          <w:szCs w:val="20"/>
-        </w:rPr>
-        <w:t xml:space="preserve"> is that one thing that makes your title </w:t>
-      </w:r>
-      <w:proofErr w:type="gramStart"/>
-      <w:r>
-        <w:rPr>
-          <w:rFonts w:ascii="Arial" w:hAnsi="Arial" w:cs="Arial"/>
-          <w:sz w:val="20"/>
-          <w:szCs w:val="20"/>
-        </w:rPr>
-        <w:t>stand</w:t>
-      </w:r>
-      <w:proofErr w:type="gramEnd"/>
-      <w:r>
-        <w:rPr>
-          <w:rFonts w:ascii="Arial" w:hAnsi="Arial" w:cs="Arial"/>
-          <w:sz w:val="20"/>
-          <w:szCs w:val="20"/>
-        </w:rPr>
-        <w:t xml:space="preserve"> out from the others. Why should your game be developed? Why is it special?</w:t>
-      </w:r>
+        <w:t xml:space="preserve"> </w:t>
+      </w:r>
+      <w:r>
+        <w:rPr>
+          <w:rFonts w:ascii="Arial" w:hAnsi="Arial" w:cs="Arial"/>
+          <w:sz w:val="20"/>
+          <w:szCs w:val="20"/>
+        </w:rPr>
+        <w:t>Dragons’ Reign will take place in a medieval era where dragons roam free after their awakening.</w:t>
+      </w:r>
+      <w:r>
+        <w:rPr>
+          <w:rFonts w:ascii="Arial" w:hAnsi="Arial" w:cs="Arial"/>
+          <w:sz w:val="20"/>
+          <w:szCs w:val="20"/>
+        </w:rPr>
+        <w:t xml:space="preserve"> </w:t>
+      </w:r>
+      <w:r>
+        <w:rPr>
+          <w:rFonts w:ascii="Arial" w:hAnsi="Arial" w:cs="Arial"/>
+          <w:sz w:val="20"/>
+          <w:szCs w:val="20"/>
+        </w:rPr>
+        <w:t xml:space="preserve">The element that makes this game appealing is that it is a turn-based RPG on the Android, which is a rarity of its kind.  </w:t>
+      </w:r>
+      <w:bookmarkStart w:id="0" w:name="_GoBack"/>
+      <w:bookmarkEnd w:id="0"/>
     </w:p>
     <w:p>
       <w:pPr>
@@ -499,33 +461,13 @@
           <w:szCs w:val="20"/>
         </w:rPr>
       </w:pPr>
-      <w:bookmarkStart w:id="0" w:name="_GoBack"/>
-      <w:bookmarkEnd w:id="0"/>
-      <w:r>
-        <w:rPr>
-          <w:rFonts w:ascii="Arial" w:hAnsi="Arial" w:cs="Arial"/>
-          <w:sz w:val="20"/>
-          <w:szCs w:val="20"/>
-        </w:rPr>
-        <w:t xml:space="preserve">Our goals for this game are to create a fun and engaging experience that will keep the player’s attention until the reach the end game. We also want to </w:t>
-      </w:r>
-      <w:proofErr w:type="gramStart"/>
-      <w:r>
-        <w:rPr>
-          <w:rFonts w:ascii="Arial" w:hAnsi="Arial" w:cs="Arial"/>
-          <w:sz w:val="20"/>
-          <w:szCs w:val="20"/>
-        </w:rPr>
-        <w:t>had</w:t>
-      </w:r>
-      <w:proofErr w:type="gramEnd"/>
-      <w:r>
-        <w:rPr>
-          <w:rFonts w:ascii="Arial" w:hAnsi="Arial" w:cs="Arial"/>
-          <w:sz w:val="20"/>
-          <w:szCs w:val="20"/>
-        </w:rPr>
-        <w:t xml:space="preserve"> some humor into our game with the interactions with the NPC’s.</w:t>
+      <w:r>
+        <w:rPr>
+          <w:rFonts w:ascii="Arial" w:hAnsi="Arial" w:cs="Arial"/>
+          <w:sz w:val="20"/>
+          <w:szCs w:val="20"/>
+        </w:rPr>
+        <w:t>Our goals for this game are to create a fun and engaging experience that will keep the player’s attention until the reach the end game. We also want to had some humor into our game with the interactions with the NPC’s.</w:t>
       </w:r>
     </w:p>
     <w:sectPr>

</xml_diff>

<commit_message>
Team charter and pitch document changes
</commit_message>
<xml_diff>
--- a/Documentation/Pitch Document.docx
+++ b/Documentation/Pitch Document.docx
@@ -171,7 +171,43 @@
           <w:sz w:val="20"/>
           <w:szCs w:val="20"/>
         </w:rPr>
-        <w:t>Our primary target platform will be Android, because we are using the Android SDK as our development environment. A secondary platform would be iOS only if our game is successful, because to develop for the iOS platform you have to pay a licensing fee.</w:t>
+        <w:t xml:space="preserve">Our primary target platform will be Android, because we are using the Android SDK as our development environment. A secondary platform would be </w:t>
+      </w:r>
+      <w:proofErr w:type="spellStart"/>
+      <w:r>
+        <w:rPr>
+          <w:rFonts w:ascii="Arial" w:hAnsi="Arial" w:cs="Arial"/>
+          <w:sz w:val="20"/>
+          <w:szCs w:val="20"/>
+        </w:rPr>
+        <w:t>iOS</w:t>
+      </w:r>
+      <w:proofErr w:type="spellEnd"/>
+      <w:r>
+        <w:rPr>
+          <w:rFonts w:ascii="Arial" w:hAnsi="Arial" w:cs="Arial"/>
+          <w:sz w:val="20"/>
+          <w:szCs w:val="20"/>
+        </w:rPr>
+        <w:t xml:space="preserve"> only if our game is successful, because to develop for the </w:t>
+      </w:r>
+      <w:proofErr w:type="spellStart"/>
+      <w:r>
+        <w:rPr>
+          <w:rFonts w:ascii="Arial" w:hAnsi="Arial" w:cs="Arial"/>
+          <w:sz w:val="20"/>
+          <w:szCs w:val="20"/>
+        </w:rPr>
+        <w:t>iOS</w:t>
+      </w:r>
+      <w:proofErr w:type="spellEnd"/>
+      <w:r>
+        <w:rPr>
+          <w:rFonts w:ascii="Arial" w:hAnsi="Arial" w:cs="Arial"/>
+          <w:sz w:val="20"/>
+          <w:szCs w:val="20"/>
+        </w:rPr>
+        <w:t xml:space="preserve"> platform you have to pay a licensing fee.</w:t>
       </w:r>
     </w:p>
     <w:p>
@@ -204,6 +240,16 @@
         </w:rPr>
         <w:t xml:space="preserve"> (or high concept): </w:t>
       </w:r>
+    </w:p>
+    <w:p>
+      <w:pPr>
+        <w:ind w:left="720"/>
+        <w:rPr>
+          <w:rFonts w:ascii="Arial" w:hAnsi="Arial" w:cs="Arial"/>
+          <w:sz w:val="20"/>
+          <w:szCs w:val="20"/>
+        </w:rPr>
+      </w:pPr>
       <w:r>
         <w:rPr>
           <w:rFonts w:ascii="Arial" w:hAnsi="Arial" w:cs="Arial"/>
@@ -243,6 +289,16 @@
         </w:rPr>
         <w:t xml:space="preserve">: </w:t>
       </w:r>
+    </w:p>
+    <w:p>
+      <w:pPr>
+        <w:ind w:left="720"/>
+        <w:rPr>
+          <w:rFonts w:ascii="Arial" w:hAnsi="Arial" w:cs="Arial"/>
+          <w:sz w:val="20"/>
+          <w:szCs w:val="20"/>
+        </w:rPr>
+      </w:pPr>
       <w:r>
         <w:rPr>
           <w:rFonts w:ascii="Arial" w:hAnsi="Arial" w:cs="Arial"/>
@@ -282,6 +338,16 @@
         </w:rPr>
         <w:t xml:space="preserve">: </w:t>
       </w:r>
+    </w:p>
+    <w:p>
+      <w:pPr>
+        <w:ind w:left="720"/>
+        <w:rPr>
+          <w:rFonts w:ascii="Arial" w:hAnsi="Arial" w:cs="Arial"/>
+          <w:sz w:val="20"/>
+          <w:szCs w:val="20"/>
+        </w:rPr>
+      </w:pPr>
       <w:r>
         <w:rPr>
           <w:rFonts w:ascii="Arial" w:hAnsi="Arial" w:cs="Arial"/>
@@ -394,32 +460,32 @@
         </w:rPr>
         <w:t xml:space="preserve"> </w:t>
       </w:r>
-      <w:r>
-        <w:rPr>
-          <w:rFonts w:ascii="Arial" w:hAnsi="Arial" w:cs="Arial"/>
-          <w:sz w:val="20"/>
-          <w:szCs w:val="20"/>
-        </w:rPr>
-        <w:t>Dragons’ Reign will take place in a medieval era where dragons roam free after their awakening.</w:t>
-      </w:r>
-      <w:r>
-        <w:rPr>
-          <w:rFonts w:ascii="Arial" w:hAnsi="Arial" w:cs="Arial"/>
-          <w:sz w:val="20"/>
-          <w:szCs w:val="20"/>
-        </w:rPr>
-        <w:t xml:space="preserve"> </w:t>
-      </w:r>
-      <w:r>
-        <w:rPr>
-          <w:rFonts w:ascii="Arial" w:hAnsi="Arial" w:cs="Arial"/>
-          <w:sz w:val="20"/>
-          <w:szCs w:val="20"/>
-        </w:rPr>
-        <w:t xml:space="preserve">The element that makes this game appealing is that it is a turn-based RPG on the Android, which is a rarity of its kind.  </w:t>
-      </w:r>
       <w:bookmarkStart w:id="0" w:name="_GoBack"/>
       <w:bookmarkEnd w:id="0"/>
+      <w:r>
+        <w:rPr>
+          <w:rFonts w:ascii="Arial" w:hAnsi="Arial" w:cs="Arial"/>
+          <w:sz w:val="20"/>
+          <w:szCs w:val="20"/>
+        </w:rPr>
+        <w:t>Dragons’ Reign will take place in a medieval era where dragons roam free after their awakening.</w:t>
+      </w:r>
+      <w:r>
+        <w:rPr>
+          <w:rFonts w:ascii="Arial" w:hAnsi="Arial" w:cs="Arial"/>
+          <w:sz w:val="20"/>
+          <w:szCs w:val="20"/>
+        </w:rPr>
+        <w:t xml:space="preserve"> </w:t>
+      </w:r>
+      <w:r>
+        <w:rPr>
+          <w:rFonts w:ascii="Arial" w:hAnsi="Arial" w:cs="Arial"/>
+          <w:sz w:val="20"/>
+          <w:szCs w:val="20"/>
+        </w:rPr>
+        <w:t xml:space="preserve">The element that makes this game appealing is that it is a turn-based RPG on the Android, which is a rarity of its kind.  </w:t>
+      </w:r>
     </w:p>
     <w:p>
       <w:pPr>
@@ -467,7 +533,25 @@
           <w:sz w:val="20"/>
           <w:szCs w:val="20"/>
         </w:rPr>
-        <w:t>Our goals for this game are to create a fun and engaging experience that will keep the player’s attention until the reach the end game. We also want to had some humor into our game with the interactions with the NPC’s.</w:t>
+        <w:t xml:space="preserve">Our goals for this game are to create a fun and engaging experience that will keep the player’s attention until the reach the end game. We also want to </w:t>
+      </w:r>
+      <w:proofErr w:type="gramStart"/>
+      <w:r>
+        <w:rPr>
+          <w:rFonts w:ascii="Arial" w:hAnsi="Arial" w:cs="Arial"/>
+          <w:sz w:val="20"/>
+          <w:szCs w:val="20"/>
+        </w:rPr>
+        <w:t>had</w:t>
+      </w:r>
+      <w:proofErr w:type="gramEnd"/>
+      <w:r>
+        <w:rPr>
+          <w:rFonts w:ascii="Arial" w:hAnsi="Arial" w:cs="Arial"/>
+          <w:sz w:val="20"/>
+          <w:szCs w:val="20"/>
+        </w:rPr>
+        <w:t xml:space="preserve"> some humor into our game with the interactions with the NPC’s.</w:t>
       </w:r>
     </w:p>
     <w:sectPr>

</xml_diff>